<commit_message>
new commit after change
</commit_message>
<xml_diff>
--- a/doc1.docx
+++ b/doc1.docx
@@ -13,6 +13,26 @@
           <w:lang w:val="en-US"/>
         </w:rPr>
         <w:t>My name is nalini singh.</w:t>
+      </w:r>
+    </w:p>
+    <w:p>
+      <w:pPr>
+        <w:rPr>
+          <w:lang w:val="en-US"/>
+        </w:rPr>
+      </w:pPr>
+    </w:p>
+    <w:p>
+      <w:pPr>
+        <w:rPr>
+          <w:lang w:val="en-US"/>
+        </w:rPr>
+      </w:pPr>
+      <w:r>
+        <w:rPr>
+          <w:lang w:val="en-US"/>
+        </w:rPr>
+        <w:t>Working for lms project.</w:t>
       </w:r>
       <w:bookmarkStart w:id="0" w:name="_GoBack"/>
       <w:bookmarkEnd w:id="0"/>
@@ -140,7 +160,7 @@
     <w:lsdException w:unhideWhenUsed="0" w:uiPriority="0" w:semiHidden="0" w:name="HTML Sample"/>
     <w:lsdException w:unhideWhenUsed="0" w:uiPriority="0" w:semiHidden="0" w:name="HTML Typewriter"/>
     <w:lsdException w:unhideWhenUsed="0" w:uiPriority="0" w:semiHidden="0" w:name="HTML Variable"/>
-    <w:lsdException w:unhideWhenUsed="0" w:uiPriority="0" w:name="Normal Table"/>
+    <w:lsdException w:qFormat="1" w:unhideWhenUsed="0" w:uiPriority="0" w:name="Normal Table"/>
     <w:lsdException w:unhideWhenUsed="0" w:uiPriority="0" w:semiHidden="0" w:name="annotation subject"/>
     <w:lsdException w:unhideWhenUsed="0" w:uiPriority="0" w:semiHidden="0" w:name="Table Simple 1"/>
     <w:lsdException w:unhideWhenUsed="0" w:uiPriority="0" w:semiHidden="0" w:name="Table Simple 2"/>
@@ -303,6 +323,7 @@
   <w:style w:type="table" w:default="1" w:styleId="3">
     <w:name w:val="Normal Table"/>
     <w:semiHidden/>
+    <w:qFormat/>
     <w:uiPriority w:val="0"/>
     <w:tblPr>
       <w:tblLayout w:type="fixed"/>

</xml_diff>